<commit_message>
Updated Resume - June 23 21
</commit_message>
<xml_diff>
--- a/data/Dakota_DeLaruelle_Resume.docx
+++ b/data/Dakota_DeLaruelle_Resume.docx
@@ -163,7 +163,19 @@
           <w:rPr>
             <w:rStyle w:val="Hyperlink"/>
           </w:rPr>
-          <w:t>https://limitdak.github.io/portfolio-website/</w:t>
+          <w:t>https://limitdak.github.io/portfolio-</w:t>
+        </w:r>
+        <w:r>
+          <w:rPr>
+            <w:rStyle w:val="Hyperlink"/>
+          </w:rPr>
+          <w:t>w</w:t>
+        </w:r>
+        <w:r>
+          <w:rPr>
+            <w:rStyle w:val="Hyperlink"/>
+          </w:rPr>
+          <w:t>ebsite/</w:t>
         </w:r>
       </w:hyperlink>
     </w:p>
@@ -611,7 +623,16 @@
           <w:sz w:val="18"/>
           <w:szCs w:val="18"/>
         </w:rPr>
-        <w:t>Strong understanding of HTML and CSS</w:t>
+        <w:t>Strong understanding of HTML</w:t>
+      </w:r>
+      <w:r>
+        <w:rPr>
+          <w:rFonts w:ascii="Arial" w:eastAsia="Times New Roman" w:hAnsi="Arial" w:cs="Arial"/>
+          <w:color w:val="000000"/>
+          <w:sz w:val="18"/>
+          <w:szCs w:val="18"/>
+        </w:rPr>
+        <w:t>, CSS and Object Oriented Programing</w:t>
       </w:r>
       <w:r>
         <w:rPr>
@@ -708,7 +729,16 @@
           <w:sz w:val="18"/>
           <w:szCs w:val="18"/>
         </w:rPr>
-        <w:t xml:space="preserve"> and MySQL</w:t>
+        <w:t xml:space="preserve"> MySQL</w:t>
+      </w:r>
+      <w:r>
+        <w:rPr>
+          <w:rFonts w:ascii="Arial" w:eastAsia="Times New Roman" w:hAnsi="Arial" w:cs="Arial"/>
+          <w:color w:val="000000"/>
+          <w:sz w:val="18"/>
+          <w:szCs w:val="18"/>
+        </w:rPr>
+        <w:t>, Data Structures and Algorithms</w:t>
       </w:r>
     </w:p>
     <w:p>
@@ -734,6 +764,15 @@
         </w:rPr>
         <w:t>Learning React, Node.js</w:t>
       </w:r>
+      <w:r>
+        <w:rPr>
+          <w:rFonts w:ascii="Arial" w:eastAsia="Times New Roman" w:hAnsi="Arial" w:cs="Arial"/>
+          <w:color w:val="000000"/>
+          <w:sz w:val="18"/>
+          <w:szCs w:val="18"/>
+        </w:rPr>
+        <w:t>, Git Commands, IT Essentials</w:t>
+      </w:r>
     </w:p>
     <w:p>
       <w:pPr>
@@ -963,6 +1002,228 @@
         </w:rPr>
         <w:t xml:space="preserve"> Experience</w:t>
       </w:r>
+    </w:p>
+    <w:p>
+      <w:pPr>
+        <w:rPr>
+          <w:rFonts w:ascii="Arial" w:eastAsia="Times New Roman" w:hAnsi="Arial" w:cs="Arial"/>
+          <w:color w:val="000000"/>
+          <w:sz w:val="18"/>
+          <w:szCs w:val="18"/>
+        </w:rPr>
+      </w:pPr>
+      <w:r>
+        <w:rPr>
+          <w:rFonts w:ascii="Arial" w:eastAsia="Times New Roman" w:hAnsi="Arial" w:cs="Arial"/>
+          <w:color w:val="000000"/>
+          <w:sz w:val="18"/>
+          <w:szCs w:val="18"/>
+        </w:rPr>
+        <w:t>Free Code Camp</w:t>
+      </w:r>
+      <w:r>
+        <w:rPr>
+          <w:rFonts w:ascii="Arial" w:eastAsia="Times New Roman" w:hAnsi="Arial" w:cs="Arial"/>
+          <w:color w:val="000000"/>
+          <w:sz w:val="18"/>
+          <w:szCs w:val="18"/>
+        </w:rPr>
+        <w:tab/>
+      </w:r>
+      <w:r>
+        <w:rPr>
+          <w:rFonts w:ascii="Arial" w:eastAsia="Times New Roman" w:hAnsi="Arial" w:cs="Arial"/>
+          <w:color w:val="000000"/>
+          <w:sz w:val="18"/>
+          <w:szCs w:val="18"/>
+        </w:rPr>
+        <w:tab/>
+      </w:r>
+      <w:r>
+        <w:rPr>
+          <w:rFonts w:ascii="Arial" w:eastAsia="Times New Roman" w:hAnsi="Arial" w:cs="Arial"/>
+          <w:color w:val="000000"/>
+          <w:sz w:val="18"/>
+          <w:szCs w:val="18"/>
+        </w:rPr>
+        <w:tab/>
+      </w:r>
+      <w:r>
+        <w:rPr>
+          <w:rFonts w:ascii="Arial" w:eastAsia="Times New Roman" w:hAnsi="Arial" w:cs="Arial"/>
+          <w:color w:val="000000"/>
+          <w:sz w:val="18"/>
+          <w:szCs w:val="18"/>
+        </w:rPr>
+        <w:tab/>
+      </w:r>
+      <w:r>
+        <w:rPr>
+          <w:rFonts w:ascii="Arial" w:eastAsia="Times New Roman" w:hAnsi="Arial" w:cs="Arial"/>
+          <w:color w:val="000000"/>
+          <w:sz w:val="18"/>
+          <w:szCs w:val="18"/>
+        </w:rPr>
+        <w:tab/>
+      </w:r>
+      <w:r>
+        <w:rPr>
+          <w:rFonts w:ascii="Arial" w:eastAsia="Times New Roman" w:hAnsi="Arial" w:cs="Arial"/>
+          <w:color w:val="000000"/>
+          <w:sz w:val="18"/>
+          <w:szCs w:val="18"/>
+        </w:rPr>
+        <w:tab/>
+      </w:r>
+      <w:r>
+        <w:rPr>
+          <w:rFonts w:ascii="Arial" w:eastAsia="Times New Roman" w:hAnsi="Arial" w:cs="Arial"/>
+          <w:color w:val="000000"/>
+          <w:sz w:val="18"/>
+          <w:szCs w:val="18"/>
+        </w:rPr>
+        <w:tab/>
+      </w:r>
+      <w:r>
+        <w:rPr>
+          <w:rFonts w:ascii="Arial" w:eastAsia="Times New Roman" w:hAnsi="Arial" w:cs="Arial"/>
+          <w:color w:val="000000"/>
+          <w:sz w:val="18"/>
+          <w:szCs w:val="18"/>
+        </w:rPr>
+        <w:tab/>
+      </w:r>
+      <w:r>
+        <w:rPr>
+          <w:rFonts w:ascii="Arial" w:eastAsia="Times New Roman" w:hAnsi="Arial" w:cs="Arial"/>
+          <w:color w:val="000000"/>
+          <w:sz w:val="18"/>
+          <w:szCs w:val="18"/>
+        </w:rPr>
+        <w:tab/>
+        <w:t xml:space="preserve">    June 2021 – Present</w:t>
+      </w:r>
+    </w:p>
+    <w:p>
+      <w:pPr>
+        <w:rPr>
+          <w:rFonts w:ascii="Arial" w:eastAsia="Times New Roman" w:hAnsi="Arial" w:cs="Arial"/>
+          <w:color w:val="000000"/>
+          <w:sz w:val="18"/>
+          <w:szCs w:val="18"/>
+        </w:rPr>
+      </w:pPr>
+      <w:r>
+        <w:rPr>
+          <w:rFonts w:ascii="Arial" w:eastAsia="Times New Roman" w:hAnsi="Arial" w:cs="Arial"/>
+          <w:i/>
+          <w:iCs/>
+          <w:color w:val="000000"/>
+          <w:sz w:val="18"/>
+          <w:szCs w:val="18"/>
+        </w:rPr>
+        <w:t>Online Code Camp</w:t>
+      </w:r>
+    </w:p>
+    <w:p>
+      <w:pPr>
+        <w:pStyle w:val="ListParagraph"/>
+        <w:numPr>
+          <w:ilvl w:val="0"/>
+          <w:numId w:val="7"/>
+        </w:numPr>
+        <w:rPr>
+          <w:rFonts w:ascii="Arial" w:eastAsia="Times New Roman" w:hAnsi="Arial" w:cs="Arial"/>
+          <w:color w:val="000000"/>
+          <w:sz w:val="18"/>
+          <w:szCs w:val="18"/>
+        </w:rPr>
+      </w:pPr>
+      <w:r>
+        <w:rPr>
+          <w:rFonts w:ascii="Arial" w:eastAsia="Times New Roman" w:hAnsi="Arial" w:cs="Arial"/>
+          <w:color w:val="000000"/>
+          <w:sz w:val="18"/>
+          <w:szCs w:val="18"/>
+        </w:rPr>
+        <w:t>Finished all lessons within Responsive Web Design</w:t>
+      </w:r>
+      <w:r>
+        <w:rPr>
+          <w:rFonts w:ascii="Arial" w:eastAsia="Times New Roman" w:hAnsi="Arial" w:cs="Arial"/>
+          <w:color w:val="000000"/>
+          <w:sz w:val="18"/>
+          <w:szCs w:val="18"/>
+        </w:rPr>
+        <w:t>;</w:t>
+      </w:r>
+      <w:r>
+        <w:rPr>
+          <w:rFonts w:ascii="Arial" w:eastAsia="Times New Roman" w:hAnsi="Arial" w:cs="Arial"/>
+          <w:color w:val="000000"/>
+          <w:sz w:val="18"/>
+          <w:szCs w:val="18"/>
+        </w:rPr>
+        <w:t xml:space="preserve"> nearing Certification</w:t>
+      </w:r>
+    </w:p>
+    <w:p>
+      <w:pPr>
+        <w:pStyle w:val="ListParagraph"/>
+        <w:numPr>
+          <w:ilvl w:val="0"/>
+          <w:numId w:val="7"/>
+        </w:numPr>
+        <w:rPr>
+          <w:rFonts w:ascii="Arial" w:eastAsia="Times New Roman" w:hAnsi="Arial" w:cs="Arial"/>
+          <w:color w:val="000000"/>
+          <w:sz w:val="18"/>
+          <w:szCs w:val="18"/>
+        </w:rPr>
+      </w:pPr>
+      <w:r>
+        <w:rPr>
+          <w:rFonts w:ascii="Arial" w:eastAsia="Times New Roman" w:hAnsi="Arial" w:cs="Arial"/>
+          <w:color w:val="000000"/>
+          <w:sz w:val="18"/>
+          <w:szCs w:val="18"/>
+        </w:rPr>
+        <w:t>Uploaded all finished project files to GitHub Repository</w:t>
+      </w:r>
+    </w:p>
+    <w:p>
+      <w:pPr>
+        <w:pStyle w:val="ListParagraph"/>
+        <w:numPr>
+          <w:ilvl w:val="0"/>
+          <w:numId w:val="7"/>
+        </w:numPr>
+        <w:rPr>
+          <w:rFonts w:ascii="Arial" w:eastAsia="Times New Roman" w:hAnsi="Arial" w:cs="Arial"/>
+          <w:color w:val="000000"/>
+          <w:sz w:val="18"/>
+          <w:szCs w:val="18"/>
+        </w:rPr>
+      </w:pPr>
+      <w:r>
+        <w:rPr>
+          <w:rFonts w:ascii="Arial" w:eastAsia="Times New Roman" w:hAnsi="Arial" w:cs="Arial"/>
+          <w:color w:val="000000"/>
+          <w:sz w:val="18"/>
+          <w:szCs w:val="18"/>
+        </w:rPr>
+        <w:t>Currently working towards completion of JavaScript Algorithms and Data Structures Certification</w:t>
+      </w:r>
+    </w:p>
+    <w:p>
+      <w:pPr>
+        <w:rPr>
+          <w:rFonts w:ascii="Arial" w:eastAsia="Times New Roman" w:hAnsi="Arial" w:cs="Arial"/>
+          <w:color w:val="000000"/>
+          <w:sz w:val="18"/>
+          <w:szCs w:val="18"/>
+        </w:rPr>
+      </w:pPr>
     </w:p>
     <w:p>
       <w:pPr>
@@ -1831,6 +2092,119 @@
 <file path=word/numbering.xml><?xml version="1.0" encoding="utf-8"?>
 <w:numbering xmlns:wpc="http://schemas.microsoft.com/office/word/2010/wordprocessingCanvas" xmlns:cx="http://schemas.microsoft.com/office/drawing/2014/chartex" xmlns:cx1="http://schemas.microsoft.com/office/drawing/2015/9/8/chartex" xmlns:cx2="http://schemas.microsoft.com/office/drawing/2015/10/21/chartex" xmlns:cx3="http://schemas.microsoft.com/office/drawing/2016/5/9/chartex" xmlns:cx4="http://schemas.microsoft.com/office/drawing/2016/5/10/chartex" xmlns:cx5="http://schemas.microsoft.com/office/drawing/2016/5/11/chartex" xmlns:cx6="http://schemas.microsoft.com/office/drawing/2016/5/12/chartex" xmlns:cx7="http://schemas.microsoft.com/office/drawing/2016/5/13/chartex" xmlns:cx8="http://schemas.microsoft.com/office/drawing/2016/5/14/chartex" xmlns:mc="http://schemas.openxmlformats.org/markup-compatibility/2006" xmlns:aink="http://schemas.microsoft.com/office/drawing/2016/ink" xmlns:am3d="http://schemas.microsoft.com/office/drawing/2017/model3d" xmlns:o="urn:schemas-microsoft-com:office:office" xmlns:r="http://schemas.openxmlformats.org/officeDocument/2006/relationships" xmlns:m="http://schemas.openxmlformats.org/officeDocument/2006/math" xmlns:v="urn:schemas-microsoft-com:vml" xmlns:wp14="http://schemas.microsoft.com/office/word/2010/wordprocessingDrawing" xmlns:wp="http://schemas.openxmlformats.org/drawingml/2006/wordprocessingDrawing" xmlns:w10="urn:schemas-microsoft-com:office:word" xmlns:w="http://schemas.openxmlformats.org/wordprocessingml/2006/main" xmlns:w14="http://schemas.microsoft.com/office/word/2010/wordml" xmlns:w15="http://schemas.microsoft.com/office/word/2012/wordml" xmlns:w16cex="http://schemas.microsoft.com/office/word/2018/wordml/cex" xmlns:w16cid="http://schemas.microsoft.com/office/word/2016/wordml/cid" xmlns:w16="http://schemas.microsoft.com/office/word/2018/wordml" xmlns:w16sdtdh="http://schemas.microsoft.com/office/word/2020/wordml/sdtdatahash" xmlns:w16se="http://schemas.microsoft.com/office/word/2015/wordml/symex" xmlns:wpg="http://schemas.microsoft.com/office/word/2010/wordprocessingGroup" xmlns:wpi="http://schemas.microsoft.com/office/word/2010/wordprocessingInk" xmlns:wne="http://schemas.microsoft.com/office/word/2006/wordml" xmlns:wps="http://schemas.microsoft.com/office/word/2010/wordprocessingShape" mc:Ignorable="w14 w15 w16se w16cid w16 w16cex w16sdtdh wp14">
   <w:abstractNum w:abstractNumId="0" w15:restartNumberingAfterBreak="0">
+    <w:nsid w:val="00F73620"/>
+    <w:multiLevelType w:val="hybridMultilevel"/>
+    <w:tmpl w:val="46742806"/>
+    <w:lvl w:ilvl="0" w:tplc="04090001">
+      <w:start w:val="1"/>
+      <w:numFmt w:val="bullet"/>
+      <w:lvlText w:val=""/>
+      <w:lvlJc w:val="left"/>
+      <w:pPr>
+        <w:ind w:left="720" w:hanging="360"/>
+      </w:pPr>
+      <w:rPr>
+        <w:rFonts w:ascii="Symbol" w:hAnsi="Symbol" w:hint="default"/>
+      </w:rPr>
+    </w:lvl>
+    <w:lvl w:ilvl="1" w:tplc="04090003" w:tentative="1">
+      <w:start w:val="1"/>
+      <w:numFmt w:val="bullet"/>
+      <w:lvlText w:val="o"/>
+      <w:lvlJc w:val="left"/>
+      <w:pPr>
+        <w:ind w:left="1440" w:hanging="360"/>
+      </w:pPr>
+      <w:rPr>
+        <w:rFonts w:ascii="Courier New" w:hAnsi="Courier New" w:cs="Courier New" w:hint="default"/>
+      </w:rPr>
+    </w:lvl>
+    <w:lvl w:ilvl="2" w:tplc="04090005" w:tentative="1">
+      <w:start w:val="1"/>
+      <w:numFmt w:val="bullet"/>
+      <w:lvlText w:val=""/>
+      <w:lvlJc w:val="left"/>
+      <w:pPr>
+        <w:ind w:left="2160" w:hanging="360"/>
+      </w:pPr>
+      <w:rPr>
+        <w:rFonts w:ascii="Wingdings" w:hAnsi="Wingdings" w:hint="default"/>
+      </w:rPr>
+    </w:lvl>
+    <w:lvl w:ilvl="3" w:tplc="04090001" w:tentative="1">
+      <w:start w:val="1"/>
+      <w:numFmt w:val="bullet"/>
+      <w:lvlText w:val=""/>
+      <w:lvlJc w:val="left"/>
+      <w:pPr>
+        <w:ind w:left="2880" w:hanging="360"/>
+      </w:pPr>
+      <w:rPr>
+        <w:rFonts w:ascii="Symbol" w:hAnsi="Symbol" w:hint="default"/>
+      </w:rPr>
+    </w:lvl>
+    <w:lvl w:ilvl="4" w:tplc="04090003" w:tentative="1">
+      <w:start w:val="1"/>
+      <w:numFmt w:val="bullet"/>
+      <w:lvlText w:val="o"/>
+      <w:lvlJc w:val="left"/>
+      <w:pPr>
+        <w:ind w:left="3600" w:hanging="360"/>
+      </w:pPr>
+      <w:rPr>
+        <w:rFonts w:ascii="Courier New" w:hAnsi="Courier New" w:cs="Courier New" w:hint="default"/>
+      </w:rPr>
+    </w:lvl>
+    <w:lvl w:ilvl="5" w:tplc="04090005" w:tentative="1">
+      <w:start w:val="1"/>
+      <w:numFmt w:val="bullet"/>
+      <w:lvlText w:val=""/>
+      <w:lvlJc w:val="left"/>
+      <w:pPr>
+        <w:ind w:left="4320" w:hanging="360"/>
+      </w:pPr>
+      <w:rPr>
+        <w:rFonts w:ascii="Wingdings" w:hAnsi="Wingdings" w:hint="default"/>
+      </w:rPr>
+    </w:lvl>
+    <w:lvl w:ilvl="6" w:tplc="04090001" w:tentative="1">
+      <w:start w:val="1"/>
+      <w:numFmt w:val="bullet"/>
+      <w:lvlText w:val=""/>
+      <w:lvlJc w:val="left"/>
+      <w:pPr>
+        <w:ind w:left="5040" w:hanging="360"/>
+      </w:pPr>
+      <w:rPr>
+        <w:rFonts w:ascii="Symbol" w:hAnsi="Symbol" w:hint="default"/>
+      </w:rPr>
+    </w:lvl>
+    <w:lvl w:ilvl="7" w:tplc="04090003" w:tentative="1">
+      <w:start w:val="1"/>
+      <w:numFmt w:val="bullet"/>
+      <w:lvlText w:val="o"/>
+      <w:lvlJc w:val="left"/>
+      <w:pPr>
+        <w:ind w:left="5760" w:hanging="360"/>
+      </w:pPr>
+      <w:rPr>
+        <w:rFonts w:ascii="Courier New" w:hAnsi="Courier New" w:cs="Courier New" w:hint="default"/>
+      </w:rPr>
+    </w:lvl>
+    <w:lvl w:ilvl="8" w:tplc="04090005" w:tentative="1">
+      <w:start w:val="1"/>
+      <w:numFmt w:val="bullet"/>
+      <w:lvlText w:val=""/>
+      <w:lvlJc w:val="left"/>
+      <w:pPr>
+        <w:ind w:left="6480" w:hanging="360"/>
+      </w:pPr>
+      <w:rPr>
+        <w:rFonts w:ascii="Wingdings" w:hAnsi="Wingdings" w:hint="default"/>
+      </w:rPr>
+    </w:lvl>
+  </w:abstractNum>
+  <w:abstractNum w:abstractNumId="1" w15:restartNumberingAfterBreak="0">
     <w:nsid w:val="204B0B77"/>
     <w:multiLevelType w:val="multilevel"/>
     <w:tmpl w:val="F89E73C2"/>
@@ -1979,7 +2353,7 @@
       </w:rPr>
     </w:lvl>
   </w:abstractNum>
-  <w:abstractNum w:abstractNumId="1" w15:restartNumberingAfterBreak="0">
+  <w:abstractNum w:abstractNumId="2" w15:restartNumberingAfterBreak="0">
     <w:nsid w:val="3A894AAB"/>
     <w:multiLevelType w:val="multilevel"/>
     <w:tmpl w:val="99A4B33C"/>
@@ -2128,7 +2502,7 @@
       </w:rPr>
     </w:lvl>
   </w:abstractNum>
-  <w:abstractNum w:abstractNumId="2" w15:restartNumberingAfterBreak="0">
+  <w:abstractNum w:abstractNumId="3" w15:restartNumberingAfterBreak="0">
     <w:nsid w:val="3B1E27F0"/>
     <w:multiLevelType w:val="multilevel"/>
     <w:tmpl w:val="BEC2CBB0"/>
@@ -2277,7 +2651,7 @@
       </w:rPr>
     </w:lvl>
   </w:abstractNum>
-  <w:abstractNum w:abstractNumId="3" w15:restartNumberingAfterBreak="0">
+  <w:abstractNum w:abstractNumId="4" w15:restartNumberingAfterBreak="0">
     <w:nsid w:val="48D14679"/>
     <w:multiLevelType w:val="multilevel"/>
     <w:tmpl w:val="967A3234"/>
@@ -2426,7 +2800,7 @@
       </w:rPr>
     </w:lvl>
   </w:abstractNum>
-  <w:abstractNum w:abstractNumId="4" w15:restartNumberingAfterBreak="0">
+  <w:abstractNum w:abstractNumId="5" w15:restartNumberingAfterBreak="0">
     <w:nsid w:val="4E281027"/>
     <w:multiLevelType w:val="multilevel"/>
     <w:tmpl w:val="BD0ADE1E"/>
@@ -2575,7 +2949,7 @@
       </w:rPr>
     </w:lvl>
   </w:abstractNum>
-  <w:abstractNum w:abstractNumId="5" w15:restartNumberingAfterBreak="0">
+  <w:abstractNum w:abstractNumId="6" w15:restartNumberingAfterBreak="0">
     <w:nsid w:val="67DD599C"/>
     <w:multiLevelType w:val="multilevel"/>
     <w:tmpl w:val="E936528E"/>
@@ -2725,22 +3099,25 @@
     </w:lvl>
   </w:abstractNum>
   <w:num w:numId="1">
-    <w:abstractNumId w:val="0"/>
+    <w:abstractNumId w:val="1"/>
   </w:num>
   <w:num w:numId="2">
+    <w:abstractNumId w:val="3"/>
+  </w:num>
+  <w:num w:numId="3">
+    <w:abstractNumId w:val="6"/>
+  </w:num>
+  <w:num w:numId="4">
+    <w:abstractNumId w:val="4"/>
+  </w:num>
+  <w:num w:numId="5">
     <w:abstractNumId w:val="2"/>
   </w:num>
-  <w:num w:numId="3">
+  <w:num w:numId="6">
     <w:abstractNumId w:val="5"/>
   </w:num>
-  <w:num w:numId="4">
-    <w:abstractNumId w:val="3"/>
-  </w:num>
-  <w:num w:numId="5">
-    <w:abstractNumId w:val="1"/>
-  </w:num>
-  <w:num w:numId="6">
-    <w:abstractNumId w:val="4"/>
+  <w:num w:numId="7">
+    <w:abstractNumId w:val="0"/>
   </w:num>
 </w:numbering>
 </file>

</xml_diff>

<commit_message>
Updated Resume - 07/26/2021
</commit_message>
<xml_diff>
--- a/data/Dakota_DeLaruelle_Resume.docx
+++ b/data/Dakota_DeLaruelle_Resume.docx
@@ -1,6 +1,6 @@
 
 <file path=word/document.xml><?xml version="1.0" encoding="utf-8"?>
-<w:document xmlns:wpc="http://schemas.microsoft.com/office/word/2010/wordprocessingCanvas" xmlns:cx="http://schemas.microsoft.com/office/drawing/2014/chartex" xmlns:cx1="http://schemas.microsoft.com/office/drawing/2015/9/8/chartex" xmlns:cx2="http://schemas.microsoft.com/office/drawing/2015/10/21/chartex" xmlns:cx3="http://schemas.microsoft.com/office/drawing/2016/5/9/chartex" xmlns:cx4="http://schemas.microsoft.com/office/drawing/2016/5/10/chartex" xmlns:cx5="http://schemas.microsoft.com/office/drawing/2016/5/11/chartex" xmlns:cx6="http://schemas.microsoft.com/office/drawing/2016/5/12/chartex" xmlns:cx7="http://schemas.microsoft.com/office/drawing/2016/5/13/chartex" xmlns:cx8="http://schemas.microsoft.com/office/drawing/2016/5/14/chartex" xmlns:mc="http://schemas.openxmlformats.org/markup-compatibility/2006" xmlns:aink="http://schemas.microsoft.com/office/drawing/2016/ink" xmlns:am3d="http://schemas.microsoft.com/office/drawing/2017/model3d" xmlns:o="urn:schemas-microsoft-com:office:office" xmlns:r="http://schemas.openxmlformats.org/officeDocument/2006/relationships" xmlns:m="http://schemas.openxmlformats.org/officeDocument/2006/math" xmlns:v="urn:schemas-microsoft-com:vml" xmlns:wp14="http://schemas.microsoft.com/office/word/2010/wordprocessingDrawing" xmlns:wp="http://schemas.openxmlformats.org/drawingml/2006/wordprocessingDrawing" xmlns:w10="urn:schemas-microsoft-com:office:word" xmlns:w="http://schemas.openxmlformats.org/wordprocessingml/2006/main" xmlns:w14="http://schemas.microsoft.com/office/word/2010/wordml" xmlns:w15="http://schemas.microsoft.com/office/word/2012/wordml" xmlns:w16cex="http://schemas.microsoft.com/office/word/2018/wordml/cex" xmlns:w16cid="http://schemas.microsoft.com/office/word/2016/wordml/cid" xmlns:w16="http://schemas.microsoft.com/office/word/2018/wordml" xmlns:w16sdtdh="http://schemas.microsoft.com/office/word/2020/wordml/sdtdatahash" xmlns:w16se="http://schemas.microsoft.com/office/word/2015/wordml/symex" xmlns:wpg="http://schemas.microsoft.com/office/word/2010/wordprocessingGroup" xmlns:wpi="http://schemas.microsoft.com/office/word/2010/wordprocessingInk" xmlns:wne="http://schemas.microsoft.com/office/word/2006/wordml" xmlns:wps="http://schemas.microsoft.com/office/word/2010/wordprocessingShape" mc:Ignorable="w14 w15 w16se w16cid w16 w16cex w16sdtdh wp14">
+<w:document xmlns:wpc="http://schemas.microsoft.com/office/word/2010/wordprocessingCanvas" xmlns:cx="http://schemas.microsoft.com/office/drawing/2014/chartex" xmlns:cx1="http://schemas.microsoft.com/office/drawing/2015/9/8/chartex" xmlns:cx2="http://schemas.microsoft.com/office/drawing/2015/10/21/chartex" xmlns:cx3="http://schemas.microsoft.com/office/drawing/2016/5/9/chartex" xmlns:cx4="http://schemas.microsoft.com/office/drawing/2016/5/10/chartex" xmlns:cx5="http://schemas.microsoft.com/office/drawing/2016/5/11/chartex" xmlns:cx6="http://schemas.microsoft.com/office/drawing/2016/5/12/chartex" xmlns:cx7="http://schemas.microsoft.com/office/drawing/2016/5/13/chartex" xmlns:cx8="http://schemas.microsoft.com/office/drawing/2016/5/14/chartex" xmlns:mc="http://schemas.openxmlformats.org/markup-compatibility/2006" xmlns:aink="http://schemas.microsoft.com/office/drawing/2016/ink" xmlns:am3d="http://schemas.microsoft.com/office/drawing/2017/model3d" xmlns:o="urn:schemas-microsoft-com:office:office" xmlns:r="http://schemas.openxmlformats.org/officeDocument/2006/relationships" xmlns:m="http://schemas.openxmlformats.org/officeDocument/2006/math" xmlns:v="urn:schemas-microsoft-com:vml" xmlns:wp14="http://schemas.microsoft.com/office/word/2010/wordprocessingDrawing" xmlns:wp="http://schemas.openxmlformats.org/drawingml/2006/wordprocessingDrawing" xmlns:w10="urn:schemas-microsoft-com:office:word" xmlns:w="http://schemas.openxmlformats.org/wordprocessingml/2006/main" xmlns:w14="http://schemas.microsoft.com/office/word/2010/wordml" xmlns:w15="http://schemas.microsoft.com/office/word/2012/wordml" xmlns:w16cex="http://schemas.microsoft.com/office/word/2018/wordml/cex" xmlns:w16cid="http://schemas.microsoft.com/office/word/2016/wordml/cid" xmlns:w16="http://schemas.microsoft.com/office/word/2018/wordml" xmlns:w16se="http://schemas.microsoft.com/office/word/2015/wordml/symex" xmlns:wpg="http://schemas.microsoft.com/office/word/2010/wordprocessingGroup" xmlns:wpi="http://schemas.microsoft.com/office/word/2010/wordprocessingInk" xmlns:wne="http://schemas.microsoft.com/office/word/2006/wordml" xmlns:wps="http://schemas.microsoft.com/office/word/2010/wordprocessingShape" mc:Ignorable="w14 w15 w16se w16cid w16 w16cex wp14">
   <w:body>
     <w:p>
       <w:pPr>
@@ -163,19 +163,7 @@
           <w:rPr>
             <w:rStyle w:val="Hyperlink"/>
           </w:rPr>
-          <w:t>https://limitdak.github.io/portfolio-</w:t>
-        </w:r>
-        <w:r>
-          <w:rPr>
-            <w:rStyle w:val="Hyperlink"/>
-          </w:rPr>
-          <w:t>w</w:t>
-        </w:r>
-        <w:r>
-          <w:rPr>
-            <w:rStyle w:val="Hyperlink"/>
-          </w:rPr>
-          <w:t>ebsite/</w:t>
+          <w:t>https://limitdak.github.io/portfolio-website/</w:t>
         </w:r>
       </w:hyperlink>
     </w:p>
@@ -1146,25 +1134,7 @@
           <w:sz w:val="18"/>
           <w:szCs w:val="18"/>
         </w:rPr>
-        <w:t>Finished all lessons within Responsive Web Design</w:t>
-      </w:r>
-      <w:r>
-        <w:rPr>
-          <w:rFonts w:ascii="Arial" w:eastAsia="Times New Roman" w:hAnsi="Arial" w:cs="Arial"/>
-          <w:color w:val="000000"/>
-          <w:sz w:val="18"/>
-          <w:szCs w:val="18"/>
-        </w:rPr>
-        <w:t>;</w:t>
-      </w:r>
-      <w:r>
-        <w:rPr>
-          <w:rFonts w:ascii="Arial" w:eastAsia="Times New Roman" w:hAnsi="Arial" w:cs="Arial"/>
-          <w:color w:val="000000"/>
-          <w:sz w:val="18"/>
-          <w:szCs w:val="18"/>
-        </w:rPr>
-        <w:t xml:space="preserve"> nearing Certification</w:t>
+        <w:t>Certification in Responsive Web Design</w:t>
       </w:r>
     </w:p>
     <w:p>
@@ -2090,7 +2060,7 @@
 </file>
 
 <file path=word/numbering.xml><?xml version="1.0" encoding="utf-8"?>
-<w:numbering xmlns:wpc="http://schemas.microsoft.com/office/word/2010/wordprocessingCanvas" xmlns:cx="http://schemas.microsoft.com/office/drawing/2014/chartex" xmlns:cx1="http://schemas.microsoft.com/office/drawing/2015/9/8/chartex" xmlns:cx2="http://schemas.microsoft.com/office/drawing/2015/10/21/chartex" xmlns:cx3="http://schemas.microsoft.com/office/drawing/2016/5/9/chartex" xmlns:cx4="http://schemas.microsoft.com/office/drawing/2016/5/10/chartex" xmlns:cx5="http://schemas.microsoft.com/office/drawing/2016/5/11/chartex" xmlns:cx6="http://schemas.microsoft.com/office/drawing/2016/5/12/chartex" xmlns:cx7="http://schemas.microsoft.com/office/drawing/2016/5/13/chartex" xmlns:cx8="http://schemas.microsoft.com/office/drawing/2016/5/14/chartex" xmlns:mc="http://schemas.openxmlformats.org/markup-compatibility/2006" xmlns:aink="http://schemas.microsoft.com/office/drawing/2016/ink" xmlns:am3d="http://schemas.microsoft.com/office/drawing/2017/model3d" xmlns:o="urn:schemas-microsoft-com:office:office" xmlns:r="http://schemas.openxmlformats.org/officeDocument/2006/relationships" xmlns:m="http://schemas.openxmlformats.org/officeDocument/2006/math" xmlns:v="urn:schemas-microsoft-com:vml" xmlns:wp14="http://schemas.microsoft.com/office/word/2010/wordprocessingDrawing" xmlns:wp="http://schemas.openxmlformats.org/drawingml/2006/wordprocessingDrawing" xmlns:w10="urn:schemas-microsoft-com:office:word" xmlns:w="http://schemas.openxmlformats.org/wordprocessingml/2006/main" xmlns:w14="http://schemas.microsoft.com/office/word/2010/wordml" xmlns:w15="http://schemas.microsoft.com/office/word/2012/wordml" xmlns:w16cex="http://schemas.microsoft.com/office/word/2018/wordml/cex" xmlns:w16cid="http://schemas.microsoft.com/office/word/2016/wordml/cid" xmlns:w16="http://schemas.microsoft.com/office/word/2018/wordml" xmlns:w16sdtdh="http://schemas.microsoft.com/office/word/2020/wordml/sdtdatahash" xmlns:w16se="http://schemas.microsoft.com/office/word/2015/wordml/symex" xmlns:wpg="http://schemas.microsoft.com/office/word/2010/wordprocessingGroup" xmlns:wpi="http://schemas.microsoft.com/office/word/2010/wordprocessingInk" xmlns:wne="http://schemas.microsoft.com/office/word/2006/wordml" xmlns:wps="http://schemas.microsoft.com/office/word/2010/wordprocessingShape" mc:Ignorable="w14 w15 w16se w16cid w16 w16cex w16sdtdh wp14">
+<w:numbering xmlns:wpc="http://schemas.microsoft.com/office/word/2010/wordprocessingCanvas" xmlns:cx="http://schemas.microsoft.com/office/drawing/2014/chartex" xmlns:cx1="http://schemas.microsoft.com/office/drawing/2015/9/8/chartex" xmlns:cx2="http://schemas.microsoft.com/office/drawing/2015/10/21/chartex" xmlns:cx3="http://schemas.microsoft.com/office/drawing/2016/5/9/chartex" xmlns:cx4="http://schemas.microsoft.com/office/drawing/2016/5/10/chartex" xmlns:cx5="http://schemas.microsoft.com/office/drawing/2016/5/11/chartex" xmlns:cx6="http://schemas.microsoft.com/office/drawing/2016/5/12/chartex" xmlns:cx7="http://schemas.microsoft.com/office/drawing/2016/5/13/chartex" xmlns:cx8="http://schemas.microsoft.com/office/drawing/2016/5/14/chartex" xmlns:mc="http://schemas.openxmlformats.org/markup-compatibility/2006" xmlns:aink="http://schemas.microsoft.com/office/drawing/2016/ink" xmlns:am3d="http://schemas.microsoft.com/office/drawing/2017/model3d" xmlns:o="urn:schemas-microsoft-com:office:office" xmlns:r="http://schemas.openxmlformats.org/officeDocument/2006/relationships" xmlns:m="http://schemas.openxmlformats.org/officeDocument/2006/math" xmlns:v="urn:schemas-microsoft-com:vml" xmlns:wp14="http://schemas.microsoft.com/office/word/2010/wordprocessingDrawing" xmlns:wp="http://schemas.openxmlformats.org/drawingml/2006/wordprocessingDrawing" xmlns:w10="urn:schemas-microsoft-com:office:word" xmlns:w="http://schemas.openxmlformats.org/wordprocessingml/2006/main" xmlns:w14="http://schemas.microsoft.com/office/word/2010/wordml" xmlns:w15="http://schemas.microsoft.com/office/word/2012/wordml" xmlns:w16cex="http://schemas.microsoft.com/office/word/2018/wordml/cex" xmlns:w16cid="http://schemas.microsoft.com/office/word/2016/wordml/cid" xmlns:w16="http://schemas.microsoft.com/office/word/2018/wordml" xmlns:w16se="http://schemas.microsoft.com/office/word/2015/wordml/symex" xmlns:wpg="http://schemas.microsoft.com/office/word/2010/wordprocessingGroup" xmlns:wpi="http://schemas.microsoft.com/office/word/2010/wordprocessingInk" xmlns:wne="http://schemas.microsoft.com/office/word/2006/wordml" xmlns:wps="http://schemas.microsoft.com/office/word/2010/wordprocessingShape" mc:Ignorable="w14 w15 w16se w16cid w16 w16cex wp14">
   <w:abstractNum w:abstractNumId="0" w15:restartNumberingAfterBreak="0">
     <w:nsid w:val="00F73620"/>
     <w:multiLevelType w:val="hybridMultilevel"/>
@@ -3123,7 +3093,7 @@
 </file>
 
 <file path=word/styles.xml><?xml version="1.0" encoding="utf-8"?>
-<w:styles xmlns:mc="http://schemas.openxmlformats.org/markup-compatibility/2006" xmlns:r="http://schemas.openxmlformats.org/officeDocument/2006/relationships" xmlns:w="http://schemas.openxmlformats.org/wordprocessingml/2006/main" xmlns:w14="http://schemas.microsoft.com/office/word/2010/wordml" xmlns:w15="http://schemas.microsoft.com/office/word/2012/wordml" xmlns:w16cex="http://schemas.microsoft.com/office/word/2018/wordml/cex" xmlns:w16cid="http://schemas.microsoft.com/office/word/2016/wordml/cid" xmlns:w16="http://schemas.microsoft.com/office/word/2018/wordml" xmlns:w16sdtdh="http://schemas.microsoft.com/office/word/2020/wordml/sdtdatahash" xmlns:w16se="http://schemas.microsoft.com/office/word/2015/wordml/symex" mc:Ignorable="w14 w15 w16se w16cid w16 w16cex w16sdtdh">
+<w:styles xmlns:mc="http://schemas.openxmlformats.org/markup-compatibility/2006" xmlns:r="http://schemas.openxmlformats.org/officeDocument/2006/relationships" xmlns:w="http://schemas.openxmlformats.org/wordprocessingml/2006/main" xmlns:w14="http://schemas.microsoft.com/office/word/2010/wordml" xmlns:w15="http://schemas.microsoft.com/office/word/2012/wordml" xmlns:w16cex="http://schemas.microsoft.com/office/word/2018/wordml/cex" xmlns:w16cid="http://schemas.microsoft.com/office/word/2016/wordml/cid" xmlns:w16="http://schemas.microsoft.com/office/word/2018/wordml" xmlns:w16se="http://schemas.microsoft.com/office/word/2015/wordml/symex" mc:Ignorable="w14 w15 w16se w16cid w16 w16cex">
   <w:docDefaults>
     <w:rPrDefault>
       <w:rPr>

</xml_diff>